<commit_message>
HTML for currently playing song completed and filler data changed to comments
</commit_message>
<xml_diff>
--- a/Project Outline.docx
+++ b/Project Outline.docx
@@ -49,22 +49,786 @@
     </w:p>
     <w:p>
       <w:pPr>
+        <w:pStyle w:val="paragraph"/>
+        <w:spacing w:before="0" w:beforeAutospacing="0" w:after="0" w:afterAutospacing="0"/>
         <w:ind w:left="720"/>
         <w:jc w:val="both"/>
-        <w:rPr>
-          <w:rFonts w:ascii="Book Antiqua" w:hAnsi="Book Antiqua"/>
-          <w:sz w:val="28"/>
-          <w:szCs w:val="28"/>
-        </w:rPr>
-      </w:pPr>
-      <w:r>
-        <w:rPr>
-          <w:rFonts w:ascii="Book Antiqua" w:hAnsi="Book Antiqua"/>
-          <w:sz w:val="28"/>
-          <w:szCs w:val="28"/>
-        </w:rPr>
-        <w:t>We are creating an interactive music app where you can stream music, view artist profiles, link to music videos, and view lyrics.</w:t>
-      </w:r>
+        <w:textAlignment w:val="baseline"/>
+        <w:rPr>
+          <w:rStyle w:val="eop"/>
+          <w:rFonts w:ascii="Book Antiqua" w:hAnsi="Book Antiqua" w:cs="Segoe UI"/>
+          <w:sz w:val="28"/>
+          <w:szCs w:val="28"/>
+          <w:lang w:val="en-US"/>
+        </w:rPr>
+      </w:pPr>
+      <w:r>
+        <w:rPr>
+          <w:rStyle w:val="normaltextrun"/>
+          <w:rFonts w:ascii="Book Antiqua" w:hAnsi="Book Antiqua" w:cs="Segoe UI"/>
+          <w:i/>
+          <w:iCs/>
+          <w:sz w:val="28"/>
+          <w:szCs w:val="28"/>
+          <w:lang w:val="en-US"/>
+        </w:rPr>
+        <w:t>“</w:t>
+      </w:r>
+      <w:proofErr w:type="spellStart"/>
+      <w:r>
+        <w:rPr>
+          <w:rStyle w:val="normaltextrun"/>
+          <w:rFonts w:ascii="Book Antiqua" w:hAnsi="Book Antiqua" w:cs="Segoe UI"/>
+          <w:i/>
+          <w:iCs/>
+          <w:sz w:val="28"/>
+          <w:szCs w:val="28"/>
+          <w:lang w:val="en-US"/>
+        </w:rPr>
+        <w:t>MITTBeats</w:t>
+      </w:r>
+      <w:proofErr w:type="spellEnd"/>
+      <w:r>
+        <w:rPr>
+          <w:rStyle w:val="normaltextrun"/>
+          <w:rFonts w:ascii="Book Antiqua" w:hAnsi="Book Antiqua" w:cs="Segoe UI"/>
+          <w:i/>
+          <w:iCs/>
+          <w:sz w:val="28"/>
+          <w:szCs w:val="28"/>
+          <w:lang w:val="en-US"/>
+        </w:rPr>
+        <w:t>” - </w:t>
+      </w:r>
+      <w:r>
+        <w:rPr>
+          <w:rStyle w:val="normaltextrun"/>
+          <w:rFonts w:ascii="Book Antiqua" w:hAnsi="Book Antiqua" w:cs="Segoe UI"/>
+          <w:sz w:val="28"/>
+          <w:szCs w:val="28"/>
+          <w:lang w:val="en-US"/>
+        </w:rPr>
+        <w:t>The goal of this project is to create an interactive music web-based application where users can </w:t>
+      </w:r>
+      <w:r>
+        <w:rPr>
+          <w:rStyle w:val="eop"/>
+          <w:rFonts w:ascii="Book Antiqua" w:hAnsi="Book Antiqua" w:cs="Segoe UI"/>
+          <w:sz w:val="28"/>
+          <w:szCs w:val="28"/>
+          <w:lang w:val="en-US"/>
+        </w:rPr>
+        <w:t> </w:t>
+      </w:r>
+    </w:p>
+    <w:p>
+      <w:pPr>
+        <w:pStyle w:val="paragraph"/>
+        <w:numPr>
+          <w:ilvl w:val="0"/>
+          <w:numId w:val="4"/>
+        </w:numPr>
+        <w:spacing w:before="240" w:beforeAutospacing="0" w:after="240" w:afterAutospacing="0"/>
+        <w:ind w:left="1800"/>
+        <w:jc w:val="both"/>
+        <w:textAlignment w:val="baseline"/>
+        <w:rPr>
+          <w:rFonts w:ascii="Book Antiqua" w:hAnsi="Book Antiqua" w:cs="Segoe UI"/>
+          <w:sz w:val="28"/>
+          <w:szCs w:val="28"/>
+          <w:lang w:val="en-US"/>
+        </w:rPr>
+      </w:pPr>
+      <w:r>
+        <w:rPr>
+          <w:rStyle w:val="normaltextrun"/>
+          <w:rFonts w:ascii="Book Antiqua" w:hAnsi="Book Antiqua" w:cs="Segoe UI"/>
+          <w:sz w:val="28"/>
+          <w:szCs w:val="28"/>
+          <w:lang w:val="en-US"/>
+        </w:rPr>
+        <w:t>Stream music</w:t>
+      </w:r>
+      <w:r>
+        <w:rPr>
+          <w:rStyle w:val="eop"/>
+          <w:rFonts w:ascii="Book Antiqua" w:hAnsi="Book Antiqua" w:cs="Segoe UI"/>
+          <w:sz w:val="28"/>
+          <w:szCs w:val="28"/>
+          <w:lang w:val="en-US"/>
+        </w:rPr>
+        <w:t> </w:t>
+      </w:r>
+    </w:p>
+    <w:p>
+      <w:pPr>
+        <w:pStyle w:val="paragraph"/>
+        <w:numPr>
+          <w:ilvl w:val="0"/>
+          <w:numId w:val="4"/>
+        </w:numPr>
+        <w:spacing w:before="240" w:beforeAutospacing="0" w:after="240" w:afterAutospacing="0"/>
+        <w:ind w:left="1800"/>
+        <w:jc w:val="both"/>
+        <w:textAlignment w:val="baseline"/>
+        <w:rPr>
+          <w:rFonts w:ascii="Book Antiqua" w:hAnsi="Book Antiqua" w:cs="Segoe UI"/>
+          <w:sz w:val="28"/>
+          <w:szCs w:val="28"/>
+          <w:lang w:val="en-US"/>
+        </w:rPr>
+      </w:pPr>
+      <w:r>
+        <w:rPr>
+          <w:rStyle w:val="normaltextrun"/>
+          <w:rFonts w:ascii="Book Antiqua" w:hAnsi="Book Antiqua" w:cs="Segoe UI"/>
+          <w:sz w:val="28"/>
+          <w:szCs w:val="28"/>
+          <w:lang w:val="en-US"/>
+        </w:rPr>
+        <w:t>View artist profiles</w:t>
+      </w:r>
+      <w:r>
+        <w:rPr>
+          <w:rStyle w:val="eop"/>
+          <w:rFonts w:ascii="Book Antiqua" w:hAnsi="Book Antiqua" w:cs="Segoe UI"/>
+          <w:sz w:val="28"/>
+          <w:szCs w:val="28"/>
+          <w:lang w:val="en-US"/>
+        </w:rPr>
+        <w:t> </w:t>
+      </w:r>
+    </w:p>
+    <w:p>
+      <w:pPr>
+        <w:pStyle w:val="paragraph"/>
+        <w:numPr>
+          <w:ilvl w:val="0"/>
+          <w:numId w:val="4"/>
+        </w:numPr>
+        <w:spacing w:before="240" w:beforeAutospacing="0" w:after="240" w:afterAutospacing="0"/>
+        <w:ind w:left="1800"/>
+        <w:jc w:val="both"/>
+        <w:textAlignment w:val="baseline"/>
+        <w:rPr>
+          <w:rFonts w:ascii="Book Antiqua" w:hAnsi="Book Antiqua" w:cs="Segoe UI"/>
+          <w:sz w:val="28"/>
+          <w:szCs w:val="28"/>
+          <w:lang w:val="en-US"/>
+        </w:rPr>
+      </w:pPr>
+      <w:r>
+        <w:rPr>
+          <w:rStyle w:val="normaltextrun"/>
+          <w:rFonts w:ascii="Book Antiqua" w:hAnsi="Book Antiqua" w:cs="Segoe UI"/>
+          <w:sz w:val="28"/>
+          <w:szCs w:val="28"/>
+          <w:lang w:val="en-US"/>
+        </w:rPr>
+        <w:t>Download songs</w:t>
+      </w:r>
+      <w:r>
+        <w:rPr>
+          <w:rStyle w:val="eop"/>
+          <w:rFonts w:ascii="Book Antiqua" w:hAnsi="Book Antiqua" w:cs="Segoe UI"/>
+          <w:sz w:val="28"/>
+          <w:szCs w:val="28"/>
+          <w:lang w:val="en-US"/>
+        </w:rPr>
+        <w:t> </w:t>
+      </w:r>
+    </w:p>
+    <w:p>
+      <w:pPr>
+        <w:pStyle w:val="paragraph"/>
+        <w:numPr>
+          <w:ilvl w:val="0"/>
+          <w:numId w:val="4"/>
+        </w:numPr>
+        <w:spacing w:before="240" w:beforeAutospacing="0" w:after="240" w:afterAutospacing="0"/>
+        <w:ind w:left="1800"/>
+        <w:jc w:val="both"/>
+        <w:textAlignment w:val="baseline"/>
+        <w:rPr>
+          <w:rFonts w:ascii="Book Antiqua" w:hAnsi="Book Antiqua" w:cs="Segoe UI"/>
+          <w:sz w:val="28"/>
+          <w:szCs w:val="28"/>
+          <w:lang w:val="en-US"/>
+        </w:rPr>
+      </w:pPr>
+      <w:r>
+        <w:rPr>
+          <w:rStyle w:val="normaltextrun"/>
+          <w:rFonts w:ascii="Book Antiqua" w:hAnsi="Book Antiqua" w:cs="Segoe UI"/>
+          <w:sz w:val="28"/>
+          <w:szCs w:val="28"/>
+          <w:lang w:val="en-US"/>
+        </w:rPr>
+        <w:t>View the respective lyrics to the songs they are listening to</w:t>
+      </w:r>
+      <w:r>
+        <w:rPr>
+          <w:rStyle w:val="eop"/>
+          <w:rFonts w:ascii="Book Antiqua" w:hAnsi="Book Antiqua" w:cs="Segoe UI"/>
+          <w:sz w:val="28"/>
+          <w:szCs w:val="28"/>
+          <w:lang w:val="en-US"/>
+        </w:rPr>
+        <w:t> </w:t>
+      </w:r>
+    </w:p>
+    <w:p>
+      <w:pPr>
+        <w:pStyle w:val="paragraph"/>
+        <w:numPr>
+          <w:ilvl w:val="0"/>
+          <w:numId w:val="4"/>
+        </w:numPr>
+        <w:spacing w:before="240" w:beforeAutospacing="0" w:after="240" w:afterAutospacing="0"/>
+        <w:ind w:left="1800"/>
+        <w:jc w:val="both"/>
+        <w:textAlignment w:val="baseline"/>
+        <w:rPr>
+          <w:rStyle w:val="normaltextrun"/>
+          <w:rFonts w:ascii="Book Antiqua" w:hAnsi="Book Antiqua" w:cs="Segoe UI"/>
+          <w:sz w:val="28"/>
+          <w:szCs w:val="28"/>
+          <w:lang w:val="en-US"/>
+        </w:rPr>
+      </w:pPr>
+      <w:r>
+        <w:rPr>
+          <w:rStyle w:val="normaltextrun"/>
+          <w:rFonts w:ascii="Book Antiqua" w:hAnsi="Book Antiqua" w:cs="Segoe UI"/>
+          <w:sz w:val="28"/>
+          <w:szCs w:val="28"/>
+          <w:lang w:val="en-US"/>
+        </w:rPr>
+        <w:t>Find the associated music videos linked to the song. </w:t>
+      </w:r>
+    </w:p>
+    <w:p>
+      <w:pPr>
+        <w:pStyle w:val="paragraph"/>
+        <w:numPr>
+          <w:ilvl w:val="0"/>
+          <w:numId w:val="4"/>
+        </w:numPr>
+        <w:spacing w:before="240" w:beforeAutospacing="0" w:after="240" w:afterAutospacing="0"/>
+        <w:ind w:left="1800"/>
+        <w:jc w:val="both"/>
+        <w:textAlignment w:val="baseline"/>
+        <w:rPr>
+          <w:rStyle w:val="normaltextrun"/>
+          <w:rFonts w:ascii="Book Antiqua" w:hAnsi="Book Antiqua" w:cs="Segoe UI"/>
+          <w:sz w:val="28"/>
+          <w:szCs w:val="28"/>
+          <w:lang w:val="en-US"/>
+        </w:rPr>
+      </w:pPr>
+      <w:r>
+        <w:rPr>
+          <w:rStyle w:val="normaltextrun"/>
+          <w:rFonts w:ascii="Book Antiqua" w:hAnsi="Book Antiqua"/>
+          <w:color w:val="000000"/>
+          <w:sz w:val="28"/>
+          <w:szCs w:val="28"/>
+          <w:shd w:val="clear" w:color="auto" w:fill="FFFFFF"/>
+          <w:lang w:val="en-US"/>
+        </w:rPr>
+        <w:t>Keep up with the Top 10 songs in their country. </w:t>
+      </w:r>
+    </w:p>
+    <w:p>
+      <w:pPr>
+        <w:pStyle w:val="paragraph"/>
+        <w:spacing w:before="240" w:beforeAutospacing="0" w:after="240" w:afterAutospacing="0"/>
+        <w:ind w:left="1440"/>
+        <w:jc w:val="both"/>
+        <w:textAlignment w:val="baseline"/>
+        <w:rPr>
+          <w:rFonts w:ascii="Book Antiqua" w:hAnsi="Book Antiqua" w:cs="Segoe UI"/>
+          <w:sz w:val="28"/>
+          <w:szCs w:val="28"/>
+          <w:lang w:val="en-US"/>
+        </w:rPr>
+      </w:pPr>
+      <w:r>
+        <w:rPr>
+          <w:rStyle w:val="eop"/>
+          <w:rFonts w:ascii="Book Antiqua" w:hAnsi="Book Antiqua" w:cs="Segoe UI"/>
+          <w:sz w:val="28"/>
+          <w:szCs w:val="28"/>
+          <w:lang w:val="en-US"/>
+        </w:rPr>
+        <w:t> </w:t>
+      </w:r>
+    </w:p>
+    <w:p>
+      <w:pPr>
+        <w:pStyle w:val="paragraph"/>
+        <w:spacing w:before="0" w:beforeAutospacing="0" w:after="0" w:afterAutospacing="0"/>
+        <w:ind w:left="720"/>
+        <w:jc w:val="both"/>
+        <w:textAlignment w:val="baseline"/>
+        <w:rPr>
+          <w:rStyle w:val="normaltextrun"/>
+          <w:rFonts w:ascii="Book Antiqua" w:hAnsi="Book Antiqua" w:cs="Segoe UI"/>
+          <w:sz w:val="28"/>
+          <w:szCs w:val="28"/>
+          <w:lang w:val="en-US"/>
+        </w:rPr>
+      </w:pPr>
+      <w:proofErr w:type="spellStart"/>
+      <w:r>
+        <w:rPr>
+          <w:rStyle w:val="normaltextrun"/>
+          <w:rFonts w:ascii="Book Antiqua" w:hAnsi="Book Antiqua" w:cs="Segoe UI"/>
+          <w:i/>
+          <w:iCs/>
+          <w:sz w:val="28"/>
+          <w:szCs w:val="28"/>
+          <w:lang w:val="en-US"/>
+        </w:rPr>
+        <w:t>MITTBeats</w:t>
+      </w:r>
+      <w:proofErr w:type="spellEnd"/>
+      <w:r>
+        <w:rPr>
+          <w:rStyle w:val="normaltextrun"/>
+          <w:rFonts w:ascii="Book Antiqua" w:hAnsi="Book Antiqua" w:cs="Segoe UI"/>
+          <w:i/>
+          <w:iCs/>
+          <w:sz w:val="28"/>
+          <w:szCs w:val="28"/>
+          <w:lang w:val="en-US"/>
+        </w:rPr>
+        <w:t> </w:t>
+      </w:r>
+      <w:r>
+        <w:rPr>
+          <w:rStyle w:val="normaltextrun"/>
+          <w:rFonts w:ascii="Book Antiqua" w:hAnsi="Book Antiqua" w:cs="Segoe UI"/>
+          <w:sz w:val="28"/>
+          <w:szCs w:val="28"/>
+          <w:lang w:val="en-US"/>
+        </w:rPr>
+        <w:t xml:space="preserve">will be a merge between </w:t>
+      </w:r>
+    </w:p>
+    <w:p>
+      <w:pPr>
+        <w:pStyle w:val="paragraph"/>
+        <w:numPr>
+          <w:ilvl w:val="0"/>
+          <w:numId w:val="6"/>
+        </w:numPr>
+        <w:spacing w:before="240" w:beforeAutospacing="0" w:after="240" w:afterAutospacing="0"/>
+        <w:ind w:left="1797" w:hanging="357"/>
+        <w:jc w:val="both"/>
+        <w:textAlignment w:val="baseline"/>
+        <w:rPr>
+          <w:rStyle w:val="normaltextrun"/>
+          <w:rFonts w:ascii="Book Antiqua" w:hAnsi="Book Antiqua" w:cs="Segoe UI"/>
+          <w:sz w:val="28"/>
+          <w:szCs w:val="28"/>
+          <w:lang w:val="en-US"/>
+        </w:rPr>
+      </w:pPr>
+      <w:r>
+        <w:rPr>
+          <w:rStyle w:val="normaltextrun"/>
+          <w:rFonts w:ascii="Book Antiqua" w:hAnsi="Book Antiqua"/>
+          <w:color w:val="000000"/>
+          <w:sz w:val="28"/>
+          <w:szCs w:val="28"/>
+          <w:bdr w:val="none" w:sz="0" w:space="0" w:color="auto" w:frame="1"/>
+          <w:lang w:val="en-US"/>
+        </w:rPr>
+        <w:t>Netflix</w:t>
+      </w:r>
+    </w:p>
+    <w:p>
+      <w:pPr>
+        <w:pStyle w:val="paragraph"/>
+        <w:numPr>
+          <w:ilvl w:val="0"/>
+          <w:numId w:val="6"/>
+        </w:numPr>
+        <w:spacing w:before="240" w:beforeAutospacing="0" w:after="240" w:afterAutospacing="0"/>
+        <w:ind w:left="1797" w:hanging="357"/>
+        <w:jc w:val="both"/>
+        <w:textAlignment w:val="baseline"/>
+        <w:rPr>
+          <w:rStyle w:val="normaltextrun"/>
+          <w:rFonts w:ascii="Book Antiqua" w:hAnsi="Book Antiqua" w:cs="Segoe UI"/>
+          <w:sz w:val="28"/>
+          <w:szCs w:val="28"/>
+          <w:lang w:val="en-US"/>
+        </w:rPr>
+      </w:pPr>
+      <w:r>
+        <w:rPr>
+          <w:rStyle w:val="normaltextrun"/>
+          <w:rFonts w:ascii="Book Antiqua" w:hAnsi="Book Antiqua"/>
+          <w:color w:val="000000"/>
+          <w:sz w:val="28"/>
+          <w:szCs w:val="28"/>
+          <w:bdr w:val="none" w:sz="0" w:space="0" w:color="auto" w:frame="1"/>
+          <w:lang w:val="en-US"/>
+        </w:rPr>
+        <w:t>Spotify</w:t>
+      </w:r>
+    </w:p>
+    <w:p>
+      <w:pPr>
+        <w:pStyle w:val="paragraph"/>
+        <w:numPr>
+          <w:ilvl w:val="0"/>
+          <w:numId w:val="6"/>
+        </w:numPr>
+        <w:spacing w:before="240" w:beforeAutospacing="0" w:after="240" w:afterAutospacing="0"/>
+        <w:ind w:left="1797" w:hanging="357"/>
+        <w:jc w:val="both"/>
+        <w:textAlignment w:val="baseline"/>
+        <w:rPr>
+          <w:rStyle w:val="normaltextrun"/>
+          <w:rFonts w:ascii="Book Antiqua" w:hAnsi="Book Antiqua" w:cs="Segoe UI"/>
+          <w:sz w:val="28"/>
+          <w:szCs w:val="28"/>
+          <w:lang w:val="en-US"/>
+        </w:rPr>
+      </w:pPr>
+      <w:r>
+        <w:rPr>
+          <w:rStyle w:val="normaltextrun"/>
+          <w:rFonts w:ascii="Book Antiqua" w:hAnsi="Book Antiqua"/>
+          <w:color w:val="000000"/>
+          <w:sz w:val="28"/>
+          <w:szCs w:val="28"/>
+          <w:bdr w:val="none" w:sz="0" w:space="0" w:color="auto" w:frame="1"/>
+          <w:lang w:val="en-US"/>
+        </w:rPr>
+        <w:t>Shazam</w:t>
+      </w:r>
+    </w:p>
+    <w:p>
+      <w:pPr>
+        <w:pStyle w:val="paragraph"/>
+        <w:numPr>
+          <w:ilvl w:val="0"/>
+          <w:numId w:val="6"/>
+        </w:numPr>
+        <w:spacing w:before="240" w:beforeAutospacing="0" w:after="240" w:afterAutospacing="0"/>
+        <w:ind w:left="1797" w:hanging="357"/>
+        <w:jc w:val="both"/>
+        <w:textAlignment w:val="baseline"/>
+        <w:rPr>
+          <w:rStyle w:val="normaltextrun"/>
+          <w:rFonts w:ascii="Book Antiqua" w:hAnsi="Book Antiqua" w:cs="Segoe UI"/>
+          <w:sz w:val="28"/>
+          <w:szCs w:val="28"/>
+          <w:lang w:val="en-US"/>
+        </w:rPr>
+      </w:pPr>
+      <w:r>
+        <w:rPr>
+          <w:rStyle w:val="normaltextrun"/>
+          <w:rFonts w:ascii="Book Antiqua" w:hAnsi="Book Antiqua"/>
+          <w:color w:val="000000"/>
+          <w:sz w:val="28"/>
+          <w:szCs w:val="28"/>
+          <w:bdr w:val="none" w:sz="0" w:space="0" w:color="auto" w:frame="1"/>
+          <w:lang w:val="en-US"/>
+        </w:rPr>
+        <w:t>Genius</w:t>
+      </w:r>
+    </w:p>
+    <w:p>
+      <w:pPr>
+        <w:pStyle w:val="paragraph"/>
+        <w:spacing w:before="0" w:beforeAutospacing="0" w:after="0" w:afterAutospacing="0"/>
+        <w:ind w:left="720"/>
+        <w:jc w:val="both"/>
+        <w:textAlignment w:val="baseline"/>
+        <w:rPr>
+          <w:rStyle w:val="normaltextrun"/>
+          <w:rFonts w:ascii="Book Antiqua" w:hAnsi="Book Antiqua" w:cs="Segoe UI"/>
+          <w:sz w:val="28"/>
+          <w:szCs w:val="28"/>
+          <w:lang w:val="en-US"/>
+        </w:rPr>
+      </w:pPr>
+      <w:r>
+        <w:rPr>
+          <w:rStyle w:val="normaltextrun"/>
+          <w:rFonts w:ascii="Book Antiqua" w:hAnsi="Book Antiqua" w:cs="Segoe UI"/>
+          <w:sz w:val="28"/>
+          <w:szCs w:val="28"/>
+          <w:lang w:val="en-US"/>
+        </w:rPr>
+        <w:t xml:space="preserve">where only the album/song covers will be displayed along with their respective titles. When a cover is clicked, a small snippet of the song will begin along with some extra info about the song such as the </w:t>
+      </w:r>
+    </w:p>
+    <w:p>
+      <w:pPr>
+        <w:pStyle w:val="paragraph"/>
+        <w:numPr>
+          <w:ilvl w:val="0"/>
+          <w:numId w:val="5"/>
+        </w:numPr>
+        <w:spacing w:before="240" w:beforeAutospacing="0" w:after="240" w:afterAutospacing="0"/>
+        <w:ind w:left="1800"/>
+        <w:jc w:val="both"/>
+        <w:textAlignment w:val="baseline"/>
+        <w:rPr>
+          <w:rStyle w:val="normaltextrun"/>
+          <w:rFonts w:ascii="Book Antiqua" w:hAnsi="Book Antiqua" w:cs="Segoe UI"/>
+          <w:sz w:val="28"/>
+          <w:szCs w:val="28"/>
+          <w:lang w:val="en-US"/>
+        </w:rPr>
+      </w:pPr>
+      <w:r>
+        <w:rPr>
+          <w:rStyle w:val="normaltextrun"/>
+          <w:rFonts w:ascii="Book Antiqua" w:hAnsi="Book Antiqua" w:cs="Segoe UI"/>
+          <w:sz w:val="28"/>
+          <w:szCs w:val="28"/>
+          <w:lang w:val="en-US"/>
+        </w:rPr>
+        <w:t>Singer(s)</w:t>
+      </w:r>
+    </w:p>
+    <w:p>
+      <w:pPr>
+        <w:pStyle w:val="paragraph"/>
+        <w:numPr>
+          <w:ilvl w:val="0"/>
+          <w:numId w:val="5"/>
+        </w:numPr>
+        <w:spacing w:before="240" w:beforeAutospacing="0" w:after="240" w:afterAutospacing="0"/>
+        <w:ind w:left="1800"/>
+        <w:jc w:val="both"/>
+        <w:textAlignment w:val="baseline"/>
+        <w:rPr>
+          <w:rStyle w:val="normaltextrun"/>
+          <w:rFonts w:ascii="Book Antiqua" w:hAnsi="Book Antiqua" w:cs="Segoe UI"/>
+          <w:sz w:val="28"/>
+          <w:szCs w:val="28"/>
+          <w:lang w:val="en-US"/>
+        </w:rPr>
+      </w:pPr>
+      <w:r>
+        <w:rPr>
+          <w:rStyle w:val="normaltextrun"/>
+          <w:rFonts w:ascii="Book Antiqua" w:hAnsi="Book Antiqua" w:cs="Segoe UI"/>
+          <w:sz w:val="28"/>
+          <w:szCs w:val="28"/>
+          <w:lang w:val="en-US"/>
+        </w:rPr>
+        <w:t>Songwriter(s)</w:t>
+      </w:r>
+    </w:p>
+    <w:p>
+      <w:pPr>
+        <w:pStyle w:val="paragraph"/>
+        <w:numPr>
+          <w:ilvl w:val="0"/>
+          <w:numId w:val="5"/>
+        </w:numPr>
+        <w:spacing w:before="240" w:beforeAutospacing="0" w:after="240" w:afterAutospacing="0"/>
+        <w:ind w:left="1800"/>
+        <w:jc w:val="both"/>
+        <w:textAlignment w:val="baseline"/>
+        <w:rPr>
+          <w:rStyle w:val="normaltextrun"/>
+          <w:rFonts w:ascii="Book Antiqua" w:hAnsi="Book Antiqua" w:cs="Segoe UI"/>
+          <w:sz w:val="28"/>
+          <w:szCs w:val="28"/>
+          <w:lang w:val="en-US"/>
+        </w:rPr>
+      </w:pPr>
+      <w:r>
+        <w:rPr>
+          <w:rStyle w:val="normaltextrun"/>
+          <w:rFonts w:ascii="Book Antiqua" w:hAnsi="Book Antiqua" w:cs="Segoe UI"/>
+          <w:sz w:val="28"/>
+          <w:szCs w:val="28"/>
+          <w:lang w:val="en-US"/>
+        </w:rPr>
+        <w:t xml:space="preserve">Lyrics </w:t>
+      </w:r>
+    </w:p>
+    <w:p>
+      <w:pPr>
+        <w:pStyle w:val="paragraph"/>
+        <w:numPr>
+          <w:ilvl w:val="0"/>
+          <w:numId w:val="5"/>
+        </w:numPr>
+        <w:spacing w:before="240" w:beforeAutospacing="0" w:after="240" w:afterAutospacing="0"/>
+        <w:ind w:left="1800"/>
+        <w:jc w:val="both"/>
+        <w:textAlignment w:val="baseline"/>
+        <w:rPr>
+          <w:rStyle w:val="normaltextrun"/>
+          <w:rFonts w:ascii="Book Antiqua" w:hAnsi="Book Antiqua" w:cs="Segoe UI"/>
+          <w:sz w:val="28"/>
+          <w:szCs w:val="28"/>
+          <w:lang w:val="en-US"/>
+        </w:rPr>
+      </w:pPr>
+      <w:r>
+        <w:rPr>
+          <w:rStyle w:val="normaltextrun"/>
+          <w:rFonts w:ascii="Book Antiqua" w:hAnsi="Book Antiqua" w:cs="Segoe UI"/>
+          <w:sz w:val="28"/>
+          <w:szCs w:val="28"/>
+          <w:lang w:val="en-US"/>
+        </w:rPr>
+        <w:lastRenderedPageBreak/>
+        <w:t>Link(s) to the associated music video(s)</w:t>
+      </w:r>
+    </w:p>
+    <w:p>
+      <w:pPr>
+        <w:pStyle w:val="paragraph"/>
+        <w:spacing w:before="0" w:beforeAutospacing="0" w:after="0" w:afterAutospacing="0"/>
+        <w:ind w:left="720"/>
+        <w:jc w:val="both"/>
+        <w:textAlignment w:val="baseline"/>
+        <w:rPr>
+          <w:rStyle w:val="normaltextrun"/>
+          <w:rFonts w:ascii="Book Antiqua" w:hAnsi="Book Antiqua" w:cs="Segoe UI"/>
+          <w:sz w:val="28"/>
+          <w:szCs w:val="28"/>
+          <w:lang w:val="en-US"/>
+        </w:rPr>
+      </w:pPr>
+      <w:r>
+        <w:rPr>
+          <w:rStyle w:val="normaltextrun"/>
+          <w:rFonts w:ascii="Book Antiqua" w:hAnsi="Book Antiqua" w:cs="Segoe UI"/>
+          <w:sz w:val="28"/>
+          <w:szCs w:val="28"/>
+          <w:lang w:val="en-US"/>
+        </w:rPr>
+        <w:t>will display.</w:t>
+      </w:r>
+    </w:p>
+    <w:p>
+      <w:pPr>
+        <w:pStyle w:val="paragraph"/>
+        <w:spacing w:before="0" w:beforeAutospacing="0" w:after="0" w:afterAutospacing="0"/>
+        <w:ind w:left="720"/>
+        <w:jc w:val="both"/>
+        <w:textAlignment w:val="baseline"/>
+        <w:rPr>
+          <w:rStyle w:val="normaltextrun"/>
+          <w:rFonts w:ascii="Book Antiqua" w:hAnsi="Book Antiqua" w:cs="Segoe UI"/>
+          <w:sz w:val="28"/>
+          <w:szCs w:val="28"/>
+          <w:lang w:val="en-US"/>
+        </w:rPr>
+      </w:pPr>
+    </w:p>
+    <w:p>
+      <w:pPr>
+        <w:pStyle w:val="paragraph"/>
+        <w:spacing w:before="0" w:beforeAutospacing="0" w:after="0" w:afterAutospacing="0"/>
+        <w:ind w:left="720"/>
+        <w:jc w:val="both"/>
+        <w:textAlignment w:val="baseline"/>
+        <w:rPr>
+          <w:rStyle w:val="normaltextrun"/>
+          <w:rFonts w:ascii="Book Antiqua" w:hAnsi="Book Antiqua" w:cs="Segoe UI"/>
+          <w:sz w:val="28"/>
+          <w:szCs w:val="28"/>
+          <w:lang w:val="en-US"/>
+        </w:rPr>
+      </w:pPr>
+      <w:r>
+        <w:rPr>
+          <w:rStyle w:val="normaltextrun"/>
+          <w:rFonts w:ascii="Book Antiqua" w:hAnsi="Book Antiqua" w:cs="Segoe UI"/>
+          <w:sz w:val="28"/>
+          <w:szCs w:val="28"/>
+          <w:lang w:val="en-US"/>
+        </w:rPr>
+        <w:t xml:space="preserve">The webpage will be prepopulated with songs fetched from the Genius API as well as the Lyrics API. But on user input in the search bar, the APIs will collect the necessary data, which will be relevant to the search-value provided, and display said data on the page. </w:t>
+      </w:r>
+    </w:p>
+    <w:p>
+      <w:pPr>
+        <w:pStyle w:val="paragraph"/>
+        <w:spacing w:before="0" w:beforeAutospacing="0" w:after="0" w:afterAutospacing="0"/>
+        <w:ind w:left="720"/>
+        <w:jc w:val="both"/>
+        <w:textAlignment w:val="baseline"/>
+        <w:rPr>
+          <w:rStyle w:val="normaltextrun"/>
+          <w:rFonts w:ascii="Book Antiqua" w:hAnsi="Book Antiqua" w:cs="Segoe UI"/>
+          <w:sz w:val="28"/>
+          <w:szCs w:val="28"/>
+          <w:lang w:val="en-US"/>
+        </w:rPr>
+      </w:pPr>
+    </w:p>
+    <w:p>
+      <w:pPr>
+        <w:pStyle w:val="paragraph"/>
+        <w:spacing w:before="0" w:beforeAutospacing="0" w:after="0" w:afterAutospacing="0"/>
+        <w:ind w:left="720"/>
+        <w:jc w:val="both"/>
+        <w:textAlignment w:val="baseline"/>
+        <w:rPr>
+          <w:rStyle w:val="eop"/>
+          <w:rFonts w:ascii="Book Antiqua" w:hAnsi="Book Antiqua"/>
+          <w:color w:val="000000"/>
+          <w:sz w:val="28"/>
+          <w:szCs w:val="28"/>
+          <w:shd w:val="clear" w:color="auto" w:fill="FFFFFF"/>
+        </w:rPr>
+      </w:pPr>
+      <w:r>
+        <w:rPr>
+          <w:rStyle w:val="normaltextrun"/>
+          <w:rFonts w:ascii="Book Antiqua" w:hAnsi="Book Antiqua"/>
+          <w:color w:val="000000"/>
+          <w:sz w:val="28"/>
+          <w:szCs w:val="28"/>
+          <w:shd w:val="clear" w:color="auto" w:fill="FFFFFF"/>
+          <w:lang w:val="en-US"/>
+        </w:rPr>
+        <w:t>The webpage will also display the top 10 songs in the user’s country. This data will be fetched from the Shazam API. This way, the webpage will make the users feel as if they are browsing through any other music streaming application like Spotify. At the same time, by displaying the top 10 songs in a format similar to that of Netflix’s format, the webpage will make the user feel as if they are also browsing through Netflix.</w:t>
+      </w:r>
+      <w:r>
+        <w:rPr>
+          <w:rStyle w:val="eop"/>
+          <w:rFonts w:ascii="Book Antiqua" w:hAnsi="Book Antiqua"/>
+          <w:color w:val="000000"/>
+          <w:sz w:val="28"/>
+          <w:szCs w:val="28"/>
+          <w:shd w:val="clear" w:color="auto" w:fill="FFFFFF"/>
+        </w:rPr>
+        <w:t> </w:t>
+      </w:r>
+    </w:p>
+    <w:p>
+      <w:pPr>
+        <w:pStyle w:val="paragraph"/>
+        <w:spacing w:before="0" w:beforeAutospacing="0" w:after="0" w:afterAutospacing="0"/>
+        <w:ind w:left="720"/>
+        <w:jc w:val="both"/>
+        <w:textAlignment w:val="baseline"/>
+        <w:rPr>
+          <w:rFonts w:ascii="Book Antiqua" w:hAnsi="Book Antiqua" w:cs="Segoe UI"/>
+          <w:sz w:val="28"/>
+          <w:szCs w:val="28"/>
+          <w:lang w:val="en-US"/>
+        </w:rPr>
+      </w:pPr>
     </w:p>
     <w:p>
       <w:pPr>
@@ -273,7 +1037,7 @@
           <w:szCs w:val="28"/>
         </w:rPr>
       </w:pPr>
-      <w:hyperlink r:id="rId8" w:history="1">
+      <w:hyperlink r:id="rId8" w:anchor="reference/0/lyrics-of-a-song/search" w:history="1">
         <w:r>
           <w:rPr>
             <w:rStyle w:val="Hyperlink"/>
@@ -310,15 +1074,7 @@
           <w:sz w:val="28"/>
           <w:szCs w:val="28"/>
         </w:rPr>
-        <w:t>Work Breakdown</w:t>
-      </w:r>
-      <w:r>
-        <w:rPr>
-          <w:rFonts w:ascii="Book Antiqua" w:hAnsi="Book Antiqua"/>
-          <w:sz w:val="28"/>
-          <w:szCs w:val="28"/>
-        </w:rPr>
-        <w:t xml:space="preserve">: </w:t>
+        <w:t xml:space="preserve">Work Breakdown: </w:t>
       </w:r>
     </w:p>
     <w:p>
@@ -593,6 +1349,232 @@
     </w:lvl>
   </w:abstractNum>
   <w:abstractNum w:abstractNumId="2" w15:restartNumberingAfterBreak="0">
+    <w:nsid w:val="6CBE0447"/>
+    <w:multiLevelType w:val="hybridMultilevel"/>
+    <w:tmpl w:val="99362612"/>
+    <w:lvl w:ilvl="0" w:tplc="10090001">
+      <w:start w:val="1"/>
+      <w:numFmt w:val="bullet"/>
+      <w:lvlText w:val=""/>
+      <w:lvlJc w:val="left"/>
+      <w:pPr>
+        <w:ind w:left="1080" w:hanging="360"/>
+      </w:pPr>
+      <w:rPr>
+        <w:rFonts w:ascii="Symbol" w:hAnsi="Symbol" w:hint="default"/>
+      </w:rPr>
+    </w:lvl>
+    <w:lvl w:ilvl="1" w:tplc="10090003" w:tentative="1">
+      <w:start w:val="1"/>
+      <w:numFmt w:val="bullet"/>
+      <w:lvlText w:val="o"/>
+      <w:lvlJc w:val="left"/>
+      <w:pPr>
+        <w:ind w:left="1800" w:hanging="360"/>
+      </w:pPr>
+      <w:rPr>
+        <w:rFonts w:ascii="Courier New" w:hAnsi="Courier New" w:cs="Courier New" w:hint="default"/>
+      </w:rPr>
+    </w:lvl>
+    <w:lvl w:ilvl="2" w:tplc="10090005" w:tentative="1">
+      <w:start w:val="1"/>
+      <w:numFmt w:val="bullet"/>
+      <w:lvlText w:val=""/>
+      <w:lvlJc w:val="left"/>
+      <w:pPr>
+        <w:ind w:left="2520" w:hanging="360"/>
+      </w:pPr>
+      <w:rPr>
+        <w:rFonts w:ascii="Wingdings" w:hAnsi="Wingdings" w:hint="default"/>
+      </w:rPr>
+    </w:lvl>
+    <w:lvl w:ilvl="3" w:tplc="10090001" w:tentative="1">
+      <w:start w:val="1"/>
+      <w:numFmt w:val="bullet"/>
+      <w:lvlText w:val=""/>
+      <w:lvlJc w:val="left"/>
+      <w:pPr>
+        <w:ind w:left="3240" w:hanging="360"/>
+      </w:pPr>
+      <w:rPr>
+        <w:rFonts w:ascii="Symbol" w:hAnsi="Symbol" w:hint="default"/>
+      </w:rPr>
+    </w:lvl>
+    <w:lvl w:ilvl="4" w:tplc="10090003" w:tentative="1">
+      <w:start w:val="1"/>
+      <w:numFmt w:val="bullet"/>
+      <w:lvlText w:val="o"/>
+      <w:lvlJc w:val="left"/>
+      <w:pPr>
+        <w:ind w:left="3960" w:hanging="360"/>
+      </w:pPr>
+      <w:rPr>
+        <w:rFonts w:ascii="Courier New" w:hAnsi="Courier New" w:cs="Courier New" w:hint="default"/>
+      </w:rPr>
+    </w:lvl>
+    <w:lvl w:ilvl="5" w:tplc="10090005" w:tentative="1">
+      <w:start w:val="1"/>
+      <w:numFmt w:val="bullet"/>
+      <w:lvlText w:val=""/>
+      <w:lvlJc w:val="left"/>
+      <w:pPr>
+        <w:ind w:left="4680" w:hanging="360"/>
+      </w:pPr>
+      <w:rPr>
+        <w:rFonts w:ascii="Wingdings" w:hAnsi="Wingdings" w:hint="default"/>
+      </w:rPr>
+    </w:lvl>
+    <w:lvl w:ilvl="6" w:tplc="10090001" w:tentative="1">
+      <w:start w:val="1"/>
+      <w:numFmt w:val="bullet"/>
+      <w:lvlText w:val=""/>
+      <w:lvlJc w:val="left"/>
+      <w:pPr>
+        <w:ind w:left="5400" w:hanging="360"/>
+      </w:pPr>
+      <w:rPr>
+        <w:rFonts w:ascii="Symbol" w:hAnsi="Symbol" w:hint="default"/>
+      </w:rPr>
+    </w:lvl>
+    <w:lvl w:ilvl="7" w:tplc="10090003" w:tentative="1">
+      <w:start w:val="1"/>
+      <w:numFmt w:val="bullet"/>
+      <w:lvlText w:val="o"/>
+      <w:lvlJc w:val="left"/>
+      <w:pPr>
+        <w:ind w:left="6120" w:hanging="360"/>
+      </w:pPr>
+      <w:rPr>
+        <w:rFonts w:ascii="Courier New" w:hAnsi="Courier New" w:cs="Courier New" w:hint="default"/>
+      </w:rPr>
+    </w:lvl>
+    <w:lvl w:ilvl="8" w:tplc="10090005" w:tentative="1">
+      <w:start w:val="1"/>
+      <w:numFmt w:val="bullet"/>
+      <w:lvlText w:val=""/>
+      <w:lvlJc w:val="left"/>
+      <w:pPr>
+        <w:ind w:left="6840" w:hanging="360"/>
+      </w:pPr>
+      <w:rPr>
+        <w:rFonts w:ascii="Wingdings" w:hAnsi="Wingdings" w:hint="default"/>
+      </w:rPr>
+    </w:lvl>
+  </w:abstractNum>
+  <w:abstractNum w:abstractNumId="3" w15:restartNumberingAfterBreak="0">
+    <w:nsid w:val="74F120E1"/>
+    <w:multiLevelType w:val="hybridMultilevel"/>
+    <w:tmpl w:val="207C8736"/>
+    <w:lvl w:ilvl="0" w:tplc="10090001">
+      <w:start w:val="1"/>
+      <w:numFmt w:val="bullet"/>
+      <w:lvlText w:val=""/>
+      <w:lvlJc w:val="left"/>
+      <w:pPr>
+        <w:ind w:left="1080" w:hanging="360"/>
+      </w:pPr>
+      <w:rPr>
+        <w:rFonts w:ascii="Symbol" w:hAnsi="Symbol" w:hint="default"/>
+      </w:rPr>
+    </w:lvl>
+    <w:lvl w:ilvl="1" w:tplc="10090003" w:tentative="1">
+      <w:start w:val="1"/>
+      <w:numFmt w:val="bullet"/>
+      <w:lvlText w:val="o"/>
+      <w:lvlJc w:val="left"/>
+      <w:pPr>
+        <w:ind w:left="1800" w:hanging="360"/>
+      </w:pPr>
+      <w:rPr>
+        <w:rFonts w:ascii="Courier New" w:hAnsi="Courier New" w:cs="Courier New" w:hint="default"/>
+      </w:rPr>
+    </w:lvl>
+    <w:lvl w:ilvl="2" w:tplc="10090005" w:tentative="1">
+      <w:start w:val="1"/>
+      <w:numFmt w:val="bullet"/>
+      <w:lvlText w:val=""/>
+      <w:lvlJc w:val="left"/>
+      <w:pPr>
+        <w:ind w:left="2520" w:hanging="360"/>
+      </w:pPr>
+      <w:rPr>
+        <w:rFonts w:ascii="Wingdings" w:hAnsi="Wingdings" w:hint="default"/>
+      </w:rPr>
+    </w:lvl>
+    <w:lvl w:ilvl="3" w:tplc="10090001" w:tentative="1">
+      <w:start w:val="1"/>
+      <w:numFmt w:val="bullet"/>
+      <w:lvlText w:val=""/>
+      <w:lvlJc w:val="left"/>
+      <w:pPr>
+        <w:ind w:left="3240" w:hanging="360"/>
+      </w:pPr>
+      <w:rPr>
+        <w:rFonts w:ascii="Symbol" w:hAnsi="Symbol" w:hint="default"/>
+      </w:rPr>
+    </w:lvl>
+    <w:lvl w:ilvl="4" w:tplc="10090003" w:tentative="1">
+      <w:start w:val="1"/>
+      <w:numFmt w:val="bullet"/>
+      <w:lvlText w:val="o"/>
+      <w:lvlJc w:val="left"/>
+      <w:pPr>
+        <w:ind w:left="3960" w:hanging="360"/>
+      </w:pPr>
+      <w:rPr>
+        <w:rFonts w:ascii="Courier New" w:hAnsi="Courier New" w:cs="Courier New" w:hint="default"/>
+      </w:rPr>
+    </w:lvl>
+    <w:lvl w:ilvl="5" w:tplc="10090005" w:tentative="1">
+      <w:start w:val="1"/>
+      <w:numFmt w:val="bullet"/>
+      <w:lvlText w:val=""/>
+      <w:lvlJc w:val="left"/>
+      <w:pPr>
+        <w:ind w:left="4680" w:hanging="360"/>
+      </w:pPr>
+      <w:rPr>
+        <w:rFonts w:ascii="Wingdings" w:hAnsi="Wingdings" w:hint="default"/>
+      </w:rPr>
+    </w:lvl>
+    <w:lvl w:ilvl="6" w:tplc="10090001" w:tentative="1">
+      <w:start w:val="1"/>
+      <w:numFmt w:val="bullet"/>
+      <w:lvlText w:val=""/>
+      <w:lvlJc w:val="left"/>
+      <w:pPr>
+        <w:ind w:left="5400" w:hanging="360"/>
+      </w:pPr>
+      <w:rPr>
+        <w:rFonts w:ascii="Symbol" w:hAnsi="Symbol" w:hint="default"/>
+      </w:rPr>
+    </w:lvl>
+    <w:lvl w:ilvl="7" w:tplc="10090003" w:tentative="1">
+      <w:start w:val="1"/>
+      <w:numFmt w:val="bullet"/>
+      <w:lvlText w:val="o"/>
+      <w:lvlJc w:val="left"/>
+      <w:pPr>
+        <w:ind w:left="6120" w:hanging="360"/>
+      </w:pPr>
+      <w:rPr>
+        <w:rFonts w:ascii="Courier New" w:hAnsi="Courier New" w:cs="Courier New" w:hint="default"/>
+      </w:rPr>
+    </w:lvl>
+    <w:lvl w:ilvl="8" w:tplc="10090005" w:tentative="1">
+      <w:start w:val="1"/>
+      <w:numFmt w:val="bullet"/>
+      <w:lvlText w:val=""/>
+      <w:lvlJc w:val="left"/>
+      <w:pPr>
+        <w:ind w:left="6840" w:hanging="360"/>
+      </w:pPr>
+      <w:rPr>
+        <w:rFonts w:ascii="Wingdings" w:hAnsi="Wingdings" w:hint="default"/>
+      </w:rPr>
+    </w:lvl>
+  </w:abstractNum>
+  <w:abstractNum w:abstractNumId="4" w15:restartNumberingAfterBreak="0">
     <w:nsid w:val="75882828"/>
     <w:multiLevelType w:val="hybridMultilevel"/>
     <w:tmpl w:val="60A06446"/>
@@ -699,6 +1681,119 @@
       <w:lvlJc w:val="left"/>
       <w:pPr>
         <w:ind w:left="6480" w:hanging="360"/>
+      </w:pPr>
+      <w:rPr>
+        <w:rFonts w:ascii="Wingdings" w:hAnsi="Wingdings" w:hint="default"/>
+      </w:rPr>
+    </w:lvl>
+  </w:abstractNum>
+  <w:abstractNum w:abstractNumId="5" w15:restartNumberingAfterBreak="0">
+    <w:nsid w:val="76144004"/>
+    <w:multiLevelType w:val="hybridMultilevel"/>
+    <w:tmpl w:val="4CEC5400"/>
+    <w:lvl w:ilvl="0" w:tplc="10090001">
+      <w:start w:val="1"/>
+      <w:numFmt w:val="bullet"/>
+      <w:lvlText w:val=""/>
+      <w:lvlJc w:val="left"/>
+      <w:pPr>
+        <w:ind w:left="1080" w:hanging="360"/>
+      </w:pPr>
+      <w:rPr>
+        <w:rFonts w:ascii="Symbol" w:hAnsi="Symbol" w:hint="default"/>
+      </w:rPr>
+    </w:lvl>
+    <w:lvl w:ilvl="1" w:tplc="10090003" w:tentative="1">
+      <w:start w:val="1"/>
+      <w:numFmt w:val="bullet"/>
+      <w:lvlText w:val="o"/>
+      <w:lvlJc w:val="left"/>
+      <w:pPr>
+        <w:ind w:left="1800" w:hanging="360"/>
+      </w:pPr>
+      <w:rPr>
+        <w:rFonts w:ascii="Courier New" w:hAnsi="Courier New" w:cs="Courier New" w:hint="default"/>
+      </w:rPr>
+    </w:lvl>
+    <w:lvl w:ilvl="2" w:tplc="10090005" w:tentative="1">
+      <w:start w:val="1"/>
+      <w:numFmt w:val="bullet"/>
+      <w:lvlText w:val=""/>
+      <w:lvlJc w:val="left"/>
+      <w:pPr>
+        <w:ind w:left="2520" w:hanging="360"/>
+      </w:pPr>
+      <w:rPr>
+        <w:rFonts w:ascii="Wingdings" w:hAnsi="Wingdings" w:hint="default"/>
+      </w:rPr>
+    </w:lvl>
+    <w:lvl w:ilvl="3" w:tplc="10090001" w:tentative="1">
+      <w:start w:val="1"/>
+      <w:numFmt w:val="bullet"/>
+      <w:lvlText w:val=""/>
+      <w:lvlJc w:val="left"/>
+      <w:pPr>
+        <w:ind w:left="3240" w:hanging="360"/>
+      </w:pPr>
+      <w:rPr>
+        <w:rFonts w:ascii="Symbol" w:hAnsi="Symbol" w:hint="default"/>
+      </w:rPr>
+    </w:lvl>
+    <w:lvl w:ilvl="4" w:tplc="10090003" w:tentative="1">
+      <w:start w:val="1"/>
+      <w:numFmt w:val="bullet"/>
+      <w:lvlText w:val="o"/>
+      <w:lvlJc w:val="left"/>
+      <w:pPr>
+        <w:ind w:left="3960" w:hanging="360"/>
+      </w:pPr>
+      <w:rPr>
+        <w:rFonts w:ascii="Courier New" w:hAnsi="Courier New" w:cs="Courier New" w:hint="default"/>
+      </w:rPr>
+    </w:lvl>
+    <w:lvl w:ilvl="5" w:tplc="10090005" w:tentative="1">
+      <w:start w:val="1"/>
+      <w:numFmt w:val="bullet"/>
+      <w:lvlText w:val=""/>
+      <w:lvlJc w:val="left"/>
+      <w:pPr>
+        <w:ind w:left="4680" w:hanging="360"/>
+      </w:pPr>
+      <w:rPr>
+        <w:rFonts w:ascii="Wingdings" w:hAnsi="Wingdings" w:hint="default"/>
+      </w:rPr>
+    </w:lvl>
+    <w:lvl w:ilvl="6" w:tplc="10090001" w:tentative="1">
+      <w:start w:val="1"/>
+      <w:numFmt w:val="bullet"/>
+      <w:lvlText w:val=""/>
+      <w:lvlJc w:val="left"/>
+      <w:pPr>
+        <w:ind w:left="5400" w:hanging="360"/>
+      </w:pPr>
+      <w:rPr>
+        <w:rFonts w:ascii="Symbol" w:hAnsi="Symbol" w:hint="default"/>
+      </w:rPr>
+    </w:lvl>
+    <w:lvl w:ilvl="7" w:tplc="10090003" w:tentative="1">
+      <w:start w:val="1"/>
+      <w:numFmt w:val="bullet"/>
+      <w:lvlText w:val="o"/>
+      <w:lvlJc w:val="left"/>
+      <w:pPr>
+        <w:ind w:left="6120" w:hanging="360"/>
+      </w:pPr>
+      <w:rPr>
+        <w:rFonts w:ascii="Courier New" w:hAnsi="Courier New" w:cs="Courier New" w:hint="default"/>
+      </w:rPr>
+    </w:lvl>
+    <w:lvl w:ilvl="8" w:tplc="10090005" w:tentative="1">
+      <w:start w:val="1"/>
+      <w:numFmt w:val="bullet"/>
+      <w:lvlText w:val=""/>
+      <w:lvlJc w:val="left"/>
+      <w:pPr>
+        <w:ind w:left="6840" w:hanging="360"/>
       </w:pPr>
       <w:rPr>
         <w:rFonts w:ascii="Wingdings" w:hAnsi="Wingdings" w:hint="default"/>
@@ -712,7 +1807,16 @@
     <w:abstractNumId w:val="1"/>
   </w:num>
   <w:num w:numId="3">
+    <w:abstractNumId w:val="4"/>
+  </w:num>
+  <w:num w:numId="4">
     <w:abstractNumId w:val="2"/>
+  </w:num>
+  <w:num w:numId="5">
+    <w:abstractNumId w:val="5"/>
+  </w:num>
+  <w:num w:numId="6">
+    <w:abstractNumId w:val="3"/>
   </w:num>
 </w:numbering>
 </file>
@@ -1212,6 +2316,30 @@
       <w:lang w:eastAsia="en-CA"/>
     </w:rPr>
   </w:style>
+  <w:style w:type="paragraph" w:customStyle="1" w:styleId="paragraph">
+    <w:name w:val="paragraph"/>
+    <w:basedOn w:val="Normal"/>
+    <w:rsid w:val="00B220E4"/>
+    <w:pPr>
+      <w:spacing w:before="100" w:beforeAutospacing="1" w:after="100" w:afterAutospacing="1" w:line="240" w:lineRule="auto"/>
+    </w:pPr>
+    <w:rPr>
+      <w:rFonts w:ascii="Times New Roman" w:eastAsia="Times New Roman" w:hAnsi="Times New Roman" w:cs="Times New Roman"/>
+      <w:sz w:val="24"/>
+      <w:szCs w:val="24"/>
+      <w:lang w:eastAsia="en-CA"/>
+    </w:rPr>
+  </w:style>
+  <w:style w:type="character" w:customStyle="1" w:styleId="normaltextrun">
+    <w:name w:val="normaltextrun"/>
+    <w:basedOn w:val="DefaultParagraphFont"/>
+    <w:rsid w:val="00B220E4"/>
+  </w:style>
+  <w:style w:type="character" w:customStyle="1" w:styleId="eop">
+    <w:name w:val="eop"/>
+    <w:basedOn w:val="DefaultParagraphFont"/>
+    <w:rsid w:val="00B220E4"/>
+  </w:style>
 </w:styles>
 </file>
 

</xml_diff>